<commit_message>
Update IEHG_XVIII_draft agenda 03.docx
</commit_message>
<xml_diff>
--- a/IEHG_XVIII_draft agenda 03.docx
+++ b/IEHG_XVIII_draft agenda 03.docx
@@ -2297,9 +2297,16 @@
           <w:rFonts w:ascii="Calibri" w:hAnsi="Calibri" w:cs="Calibri"/>
           <w:sz w:val="22"/>
           <w:szCs w:val="22"/>
-          <w:highlight w:val="yellow"/>
-        </w:rPr>
-        <w:t xml:space="preserve">Documents for the meeting, especially regarding S-401, are available at the Discussion Forum of IEHG and at </w:t>
+        </w:rPr>
+        <w:t>Documents for the meeting</w:t>
+      </w:r>
+      <w:r>
+        <w:rPr>
+          <w:rFonts w:ascii="Calibri" w:hAnsi="Calibri" w:cs="Calibri"/>
+          <w:sz w:val="22"/>
+          <w:szCs w:val="22"/>
+        </w:rPr>
+        <w:t xml:space="preserve"> are available at </w:t>
       </w:r>
       <w:hyperlink r:id="rId15" w:history="1">
         <w:r>
@@ -2308,11 +2315,49 @@
             <w:rFonts w:ascii="Calibri" w:hAnsi="Calibri" w:cs="Calibri"/>
             <w:sz w:val="22"/>
             <w:szCs w:val="22"/>
-            <w:highlight w:val="yellow"/>
           </w:rPr>
-          <w:t>https://github.com/IEHG</w:t>
+          <w:t>https://github.com/IEHG/IEHG-Meeting-2024</w:t>
         </w:r>
       </w:hyperlink>
+    </w:p>
+    <w:p>
+      <w:pPr>
+        <w:rPr>
+          <w:rFonts w:ascii="Calibri" w:hAnsi="Calibri" w:cs="Calibri"/>
+          <w:sz w:val="22"/>
+          <w:szCs w:val="22"/>
+        </w:rPr>
+      </w:pPr>
+    </w:p>
+    <w:p>
+      <w:pPr>
+        <w:rPr>
+          <w:rFonts w:ascii="Calibri" w:hAnsi="Calibri" w:cs="Calibri"/>
+          <w:sz w:val="22"/>
+          <w:szCs w:val="22"/>
+        </w:rPr>
+      </w:pPr>
+      <w:r>
+        <w:rPr>
+          <w:rFonts w:ascii="Calibri" w:hAnsi="Calibri" w:cs="Calibri"/>
+          <w:sz w:val="22"/>
+          <w:szCs w:val="22"/>
+        </w:rPr>
+        <w:t xml:space="preserve">Link for online participation:  </w:t>
+      </w:r>
+      <w:hyperlink r:id="rId16" w:history="1">
+        <w:r>
+          <w:rPr>
+            <w:rStyle w:val="Hyperlink"/>
+            <w:rFonts w:ascii="Calibri" w:hAnsi="Calibri" w:cs="Calibri"/>
+            <w:sz w:val="22"/>
+            <w:szCs w:val="22"/>
+          </w:rPr>
+          <w:t>https://usace1.webex.com/join/IENC</w:t>
+        </w:r>
+      </w:hyperlink>
+      <w:bookmarkStart w:id="0" w:name="_GoBack"/>
+      <w:bookmarkEnd w:id="0"/>
       <w:r>
         <w:rPr>
           <w:rFonts w:ascii="Calibri" w:hAnsi="Calibri" w:cs="Calibri"/>
@@ -3252,262 +3297,6 @@
           <w:szCs w:val="20"/>
         </w:rPr>
         <w:t xml:space="preserve">According to the </w:t>
-      </w:r>
-      <w:hyperlink r:id="rId16" w:history="1">
-        <w:r>
-          <w:rPr>
-            <w:rStyle w:val="Hyperlink"/>
-            <w:rFonts w:ascii="Arial" w:hAnsi="Arial" w:cs="Arial"/>
-            <w:sz w:val="20"/>
-            <w:szCs w:val="20"/>
-          </w:rPr>
-          <w:t>Terms of Reference of IEHG</w:t>
-        </w:r>
-      </w:hyperlink>
-      <w:r>
-        <w:rPr>
-          <w:rFonts w:ascii="Arial" w:hAnsi="Arial" w:cs="Arial"/>
-          <w:sz w:val="20"/>
-          <w:szCs w:val="20"/>
-        </w:rPr>
-        <w:t xml:space="preserve"> the group is electing chairpersons, vice-chairs and technical coordinators by simple majority vote. The meeting should confirm the current Core Group members or elect new members. </w:t>
-      </w:r>
-    </w:p>
-    <w:p>
-      <w:pPr>
-        <w:autoSpaceDE w:val="0"/>
-        <w:autoSpaceDN w:val="0"/>
-        <w:adjustRightInd w:val="0"/>
-        <w:ind w:left="426"/>
-        <w:rPr>
-          <w:rFonts w:ascii="Arial" w:hAnsi="Arial" w:cs="Arial"/>
-          <w:sz w:val="20"/>
-          <w:szCs w:val="20"/>
-        </w:rPr>
-      </w:pPr>
-      <w:r>
-        <w:rPr>
-          <w:rFonts w:ascii="Arial" w:hAnsi="Arial" w:cs="Arial"/>
-          <w:sz w:val="20"/>
-          <w:szCs w:val="20"/>
-        </w:rPr>
-        <w:t>Each region can elect its technical coordinator and its candidate for chair/vice chair. The whole group is electing the two chairs from the group of the candidates.</w:t>
-      </w:r>
-    </w:p>
-    <w:p>
-      <w:pPr>
-        <w:autoSpaceDE w:val="0"/>
-        <w:autoSpaceDN w:val="0"/>
-        <w:adjustRightInd w:val="0"/>
-        <w:ind w:left="426" w:hanging="425"/>
-        <w:rPr>
-          <w:rFonts w:ascii="Arial" w:hAnsi="Arial" w:cs="Arial"/>
-          <w:sz w:val="20"/>
-          <w:szCs w:val="20"/>
-        </w:rPr>
-      </w:pPr>
-    </w:p>
-    <w:p>
-      <w:pPr>
-        <w:autoSpaceDE w:val="0"/>
-        <w:autoSpaceDN w:val="0"/>
-        <w:adjustRightInd w:val="0"/>
-        <w:ind w:left="426" w:firstLine="1"/>
-        <w:rPr>
-          <w:rFonts w:ascii="Arial" w:hAnsi="Arial" w:cs="Arial"/>
-          <w:color w:val="00B050"/>
-          <w:sz w:val="20"/>
-          <w:szCs w:val="20"/>
-        </w:rPr>
-      </w:pPr>
-      <w:r>
-        <w:rPr>
-          <w:rFonts w:ascii="Arial" w:hAnsi="Arial" w:cs="Arial"/>
-          <w:b/>
-          <w:sz w:val="20"/>
-          <w:szCs w:val="20"/>
-          <w:highlight w:val="lightGray"/>
-        </w:rPr>
-        <w:lastRenderedPageBreak/>
-        <w:t>Action point</w:t>
-      </w:r>
-      <w:r>
-        <w:rPr>
-          <w:rFonts w:ascii="Arial" w:hAnsi="Arial" w:cs="Arial"/>
-          <w:b/>
-          <w:sz w:val="20"/>
-          <w:szCs w:val="20"/>
-          <w:highlight w:val="lightGray"/>
-        </w:rPr>
-        <w:t xml:space="preserve"> from last meeting</w:t>
-      </w:r>
-      <w:r>
-        <w:rPr>
-          <w:rFonts w:ascii="Arial" w:hAnsi="Arial" w:cs="Arial"/>
-          <w:b/>
-          <w:sz w:val="20"/>
-          <w:szCs w:val="20"/>
-          <w:highlight w:val="lightGray"/>
-        </w:rPr>
-        <w:t>:</w:t>
-      </w:r>
-      <w:r>
-        <w:rPr>
-          <w:rFonts w:ascii="Arial" w:hAnsi="Arial" w:cs="Arial"/>
-          <w:sz w:val="20"/>
-          <w:szCs w:val="20"/>
-        </w:rPr>
-        <w:t xml:space="preserve"> </w:t>
-      </w:r>
-      <w:r>
-        <w:rPr>
-          <w:rFonts w:ascii="Arial" w:hAnsi="Arial" w:cs="Arial"/>
-          <w:sz w:val="20"/>
-          <w:szCs w:val="20"/>
-        </w:rPr>
-        <w:br/>
-      </w:r>
-      <w:r>
-        <w:rPr>
-          <w:rFonts w:ascii="Arial" w:hAnsi="Arial" w:cs="Arial"/>
-          <w:color w:val="00B050"/>
-          <w:sz w:val="20"/>
-          <w:szCs w:val="20"/>
-        </w:rPr>
-        <w:t>Bernd Birklhuber to update the list of members accordingly.</w:t>
-      </w:r>
-      <w:r>
-        <w:rPr>
-          <w:rFonts w:ascii="Arial" w:hAnsi="Arial" w:cs="Arial"/>
-          <w:color w:val="00B050"/>
-          <w:sz w:val="20"/>
-          <w:szCs w:val="20"/>
-        </w:rPr>
-        <w:br/>
-        <w:t>Status: done, action point closed</w:t>
-      </w:r>
-    </w:p>
-    <w:p>
-      <w:pPr>
-        <w:autoSpaceDE w:val="0"/>
-        <w:autoSpaceDN w:val="0"/>
-        <w:adjustRightInd w:val="0"/>
-        <w:ind w:left="426" w:hanging="425"/>
-        <w:rPr>
-          <w:rFonts w:ascii="Arial" w:hAnsi="Arial" w:cs="Arial"/>
-          <w:sz w:val="20"/>
-          <w:szCs w:val="20"/>
-        </w:rPr>
-      </w:pPr>
-    </w:p>
-    <w:p>
-      <w:pPr>
-        <w:autoSpaceDE w:val="0"/>
-        <w:autoSpaceDN w:val="0"/>
-        <w:adjustRightInd w:val="0"/>
-        <w:ind w:left="426" w:hanging="425"/>
-        <w:rPr>
-          <w:rFonts w:ascii="Arial" w:hAnsi="Arial" w:cs="Arial"/>
-          <w:sz w:val="20"/>
-          <w:szCs w:val="20"/>
-        </w:rPr>
-      </w:pPr>
-    </w:p>
-    <w:p>
-      <w:pPr>
-        <w:autoSpaceDE w:val="0"/>
-        <w:autoSpaceDN w:val="0"/>
-        <w:adjustRightInd w:val="0"/>
-        <w:ind w:left="426" w:hanging="425"/>
-        <w:rPr>
-          <w:rFonts w:ascii="Arial" w:hAnsi="Arial" w:cs="Arial"/>
-          <w:sz w:val="20"/>
-          <w:szCs w:val="20"/>
-        </w:rPr>
-      </w:pPr>
-      <w:r>
-        <w:rPr>
-          <w:rFonts w:ascii="Arial" w:hAnsi="Arial" w:cs="Arial"/>
-          <w:sz w:val="20"/>
-          <w:szCs w:val="20"/>
-        </w:rPr>
-        <w:tab/>
-      </w:r>
-      <w:r>
-        <w:rPr>
-          <w:rFonts w:ascii="Arial" w:hAnsi="Arial" w:cs="Arial"/>
-          <w:b/>
-          <w:bCs/>
-          <w:sz w:val="20"/>
-          <w:szCs w:val="20"/>
-        </w:rPr>
-        <w:t>Election of the representatives of IEHG in the Domain Control Body and the Executive Control Body of S-100</w:t>
-      </w:r>
-      <w:r>
-        <w:rPr>
-          <w:rFonts w:ascii="Arial" w:hAnsi="Arial" w:cs="Arial"/>
-          <w:b/>
-          <w:bCs/>
-          <w:sz w:val="20"/>
-          <w:szCs w:val="20"/>
-        </w:rPr>
-        <w:br/>
-      </w:r>
-    </w:p>
-    <w:p>
-      <w:pPr>
-        <w:autoSpaceDE w:val="0"/>
-        <w:autoSpaceDN w:val="0"/>
-        <w:adjustRightInd w:val="0"/>
-        <w:ind w:left="426"/>
-        <w:rPr>
-          <w:rFonts w:ascii="Arial" w:hAnsi="Arial" w:cs="Arial"/>
-          <w:sz w:val="20"/>
-          <w:szCs w:val="20"/>
-        </w:rPr>
-      </w:pPr>
-      <w:r>
-        <w:rPr>
-          <w:rFonts w:ascii="Arial" w:hAnsi="Arial" w:cs="Arial"/>
-          <w:sz w:val="20"/>
-          <w:szCs w:val="20"/>
-        </w:rPr>
-        <w:t xml:space="preserve">IEHG is the owner of the Inland ENC domain in the S-100 registry and has to nominate representatives for the Domain Control Body and the Executive Control Body of S-100 in accordance with S-99. IEHG should confirm the current representatives or elect new representatives. </w:t>
-      </w:r>
-    </w:p>
-    <w:p>
-      <w:pPr>
-        <w:autoSpaceDE w:val="0"/>
-        <w:autoSpaceDN w:val="0"/>
-        <w:adjustRightInd w:val="0"/>
-        <w:ind w:left="426"/>
-        <w:rPr>
-          <w:rFonts w:ascii="Arial" w:hAnsi="Arial" w:cs="Arial"/>
-          <w:sz w:val="20"/>
-          <w:szCs w:val="20"/>
-        </w:rPr>
-      </w:pPr>
-    </w:p>
-    <w:p>
-      <w:pPr>
-        <w:autoSpaceDE w:val="0"/>
-        <w:autoSpaceDN w:val="0"/>
-        <w:adjustRightInd w:val="0"/>
-        <w:ind w:left="426"/>
-        <w:rPr>
-          <w:rStyle w:val="Hyperlink"/>
-          <w:rFonts w:ascii="Arial" w:hAnsi="Arial" w:cs="Arial"/>
-          <w:sz w:val="20"/>
-          <w:szCs w:val="20"/>
-        </w:rPr>
-      </w:pPr>
-      <w:r>
-        <w:rPr>
-          <w:rFonts w:ascii="Arial" w:hAnsi="Arial" w:cs="Arial"/>
-          <w:sz w:val="20"/>
-          <w:szCs w:val="20"/>
-        </w:rPr>
-        <w:t xml:space="preserve">See Annex B of the </w:t>
       </w:r>
       <w:hyperlink r:id="rId17" w:history="1">
         <w:r>
@@ -3520,6 +3309,35 @@
           <w:t>Terms of Reference of IEHG</w:t>
         </w:r>
       </w:hyperlink>
+      <w:r>
+        <w:rPr>
+          <w:rFonts w:ascii="Arial" w:hAnsi="Arial" w:cs="Arial"/>
+          <w:sz w:val="20"/>
+          <w:szCs w:val="20"/>
+        </w:rPr>
+        <w:t xml:space="preserve"> the group is electing chairpersons, vice-chairs and technical coordinators by simple majority vote. The meeting should confirm the current Core Group members or elect new members. </w:t>
+      </w:r>
+    </w:p>
+    <w:p>
+      <w:pPr>
+        <w:autoSpaceDE w:val="0"/>
+        <w:autoSpaceDN w:val="0"/>
+        <w:adjustRightInd w:val="0"/>
+        <w:ind w:left="426"/>
+        <w:rPr>
+          <w:rFonts w:ascii="Arial" w:hAnsi="Arial" w:cs="Arial"/>
+          <w:sz w:val="20"/>
+          <w:szCs w:val="20"/>
+        </w:rPr>
+      </w:pPr>
+      <w:r>
+        <w:rPr>
+          <w:rFonts w:ascii="Arial" w:hAnsi="Arial" w:cs="Arial"/>
+          <w:sz w:val="20"/>
+          <w:szCs w:val="20"/>
+        </w:rPr>
+        <w:t>Each region can elect its technical coordinator and its candidate for chair/vice chair. The whole group is electing the two chairs from the group of the candidates.</w:t>
+      </w:r>
     </w:p>
     <w:p>
       <w:pPr>
@@ -3542,6 +3360,7 @@
         <w:ind w:left="426" w:firstLine="1"/>
         <w:rPr>
           <w:rFonts w:ascii="Arial" w:hAnsi="Arial" w:cs="Arial"/>
+          <w:color w:val="00B050"/>
           <w:sz w:val="20"/>
           <w:szCs w:val="20"/>
         </w:rPr>
@@ -3587,20 +3406,19 @@
       <w:r>
         <w:rPr>
           <w:rFonts w:ascii="Arial" w:hAnsi="Arial" w:cs="Arial"/>
+          <w:sz w:val="20"/>
+          <w:szCs w:val="20"/>
+        </w:rPr>
+        <w:br/>
+      </w:r>
+      <w:r>
+        <w:rPr>
+          <w:rFonts w:ascii="Arial" w:hAnsi="Arial" w:cs="Arial"/>
           <w:color w:val="00B050"/>
           <w:sz w:val="20"/>
           <w:szCs w:val="20"/>
         </w:rPr>
-        <w:br/>
-      </w:r>
-      <w:r>
-        <w:rPr>
-          <w:rFonts w:ascii="Arial" w:hAnsi="Arial" w:cs="Arial"/>
-          <w:color w:val="00B050"/>
-          <w:sz w:val="20"/>
-          <w:szCs w:val="20"/>
-        </w:rPr>
-        <w:t>Bernd Birklhuber to submit a CR for the Terms of Reference to include the S-100 representatives in the Core Group.</w:t>
+        <w:t>Bernd Birklhuber to update the list of members accordingly.</w:t>
       </w:r>
       <w:r>
         <w:rPr>
@@ -3611,6 +3429,73 @@
         </w:rPr>
         <w:br/>
         <w:t>Status: done, action point closed</w:t>
+      </w:r>
+    </w:p>
+    <w:p>
+      <w:pPr>
+        <w:autoSpaceDE w:val="0"/>
+        <w:autoSpaceDN w:val="0"/>
+        <w:adjustRightInd w:val="0"/>
+        <w:ind w:left="426" w:hanging="425"/>
+        <w:rPr>
+          <w:rFonts w:ascii="Arial" w:hAnsi="Arial" w:cs="Arial"/>
+          <w:sz w:val="20"/>
+          <w:szCs w:val="20"/>
+        </w:rPr>
+      </w:pPr>
+    </w:p>
+    <w:p>
+      <w:pPr>
+        <w:autoSpaceDE w:val="0"/>
+        <w:autoSpaceDN w:val="0"/>
+        <w:adjustRightInd w:val="0"/>
+        <w:ind w:left="426" w:hanging="425"/>
+        <w:rPr>
+          <w:rFonts w:ascii="Arial" w:hAnsi="Arial" w:cs="Arial"/>
+          <w:sz w:val="20"/>
+          <w:szCs w:val="20"/>
+        </w:rPr>
+      </w:pPr>
+    </w:p>
+    <w:p>
+      <w:pPr>
+        <w:autoSpaceDE w:val="0"/>
+        <w:autoSpaceDN w:val="0"/>
+        <w:adjustRightInd w:val="0"/>
+        <w:ind w:left="426" w:hanging="425"/>
+        <w:rPr>
+          <w:rFonts w:ascii="Arial" w:hAnsi="Arial" w:cs="Arial"/>
+          <w:sz w:val="20"/>
+          <w:szCs w:val="20"/>
+        </w:rPr>
+      </w:pPr>
+      <w:r>
+        <w:rPr>
+          <w:rFonts w:ascii="Arial" w:hAnsi="Arial" w:cs="Arial"/>
+          <w:sz w:val="20"/>
+          <w:szCs w:val="20"/>
+        </w:rPr>
+        <w:tab/>
+      </w:r>
+      <w:r>
+        <w:rPr>
+          <w:rFonts w:ascii="Arial" w:hAnsi="Arial" w:cs="Arial"/>
+          <w:b/>
+          <w:bCs/>
+          <w:sz w:val="20"/>
+          <w:szCs w:val="20"/>
+        </w:rPr>
+        <w:t>Election of the representatives of IEHG in the Domain Control Body and the Executive Control Body of S-100</w:t>
+      </w:r>
+      <w:r>
+        <w:rPr>
+          <w:rFonts w:ascii="Arial" w:hAnsi="Arial" w:cs="Arial"/>
+          <w:b/>
+          <w:bCs/>
+          <w:sz w:val="20"/>
+          <w:szCs w:val="20"/>
+        </w:rPr>
+        <w:br/>
       </w:r>
     </w:p>
     <w:p>
@@ -3625,6 +3510,14 @@
           <w:szCs w:val="20"/>
         </w:rPr>
       </w:pPr>
+      <w:r>
+        <w:rPr>
+          <w:rFonts w:ascii="Arial" w:hAnsi="Arial" w:cs="Arial"/>
+          <w:sz w:val="20"/>
+          <w:szCs w:val="20"/>
+        </w:rPr>
+        <w:t xml:space="preserve">IEHG is the owner of the Inland ENC domain in the S-100 registry and has to nominate representatives for the Domain Control Body and the Executive Control Body of S-100 in accordance with S-99. IEHG should confirm the current representatives or elect new representatives. </w:t>
+      </w:r>
     </w:p>
     <w:p>
       <w:pPr>
@@ -3634,93 +3527,52 @@
         <w:ind w:left="426"/>
         <w:rPr>
           <w:rFonts w:ascii="Arial" w:hAnsi="Arial" w:cs="Arial"/>
-          <w:b/>
-          <w:bCs/>
-          <w:sz w:val="20"/>
-          <w:szCs w:val="20"/>
-        </w:rPr>
-      </w:pPr>
-    </w:p>
-    <w:p>
-      <w:pPr>
-        <w:tabs>
-          <w:tab w:val="left" w:pos="1800"/>
-        </w:tabs>
+          <w:sz w:val="20"/>
+          <w:szCs w:val="20"/>
+        </w:rPr>
+      </w:pPr>
+    </w:p>
+    <w:p>
+      <w:pPr>
+        <w:autoSpaceDE w:val="0"/>
+        <w:autoSpaceDN w:val="0"/>
+        <w:adjustRightInd w:val="0"/>
         <w:ind w:left="426"/>
         <w:rPr>
-          <w:rFonts w:ascii="Arial" w:hAnsi="Arial" w:cs="Arial"/>
-          <w:sz w:val="20"/>
-          <w:szCs w:val="20"/>
-        </w:rPr>
-      </w:pPr>
-      <w:r>
-        <w:rPr>
-          <w:rFonts w:ascii="Arial" w:hAnsi="Arial" w:cs="Arial"/>
-          <w:b/>
-          <w:sz w:val="20"/>
-          <w:szCs w:val="20"/>
-        </w:rPr>
-        <w:t>Amendment of the Terms of Reference</w:t>
-      </w:r>
-      <w:r>
-        <w:rPr>
-          <w:rFonts w:ascii="Arial" w:hAnsi="Arial" w:cs="Arial"/>
-          <w:b/>
-          <w:sz w:val="20"/>
-          <w:szCs w:val="20"/>
-        </w:rPr>
-        <w:br/>
-      </w:r>
-    </w:p>
-    <w:p>
-      <w:pPr>
-        <w:tabs>
-          <w:tab w:val="left" w:pos="1800"/>
-        </w:tabs>
-        <w:ind w:left="426"/>
-        <w:rPr>
-          <w:rFonts w:ascii="Arial" w:hAnsi="Arial" w:cs="Arial"/>
-          <w:b/>
-          <w:sz w:val="20"/>
-          <w:szCs w:val="20"/>
-        </w:rPr>
-      </w:pPr>
-      <w:r>
-        <w:rPr>
-          <w:rFonts w:ascii="Arial" w:hAnsi="Arial" w:cs="Arial"/>
-          <w:sz w:val="20"/>
-          <w:szCs w:val="20"/>
-        </w:rPr>
-        <w:t xml:space="preserve">IEHG could check whether the </w:t>
-      </w:r>
-      <w:proofErr w:type="spellStart"/>
-      <w:r>
-        <w:rPr>
-          <w:rFonts w:ascii="Arial" w:hAnsi="Arial" w:cs="Arial"/>
-          <w:sz w:val="20"/>
-          <w:szCs w:val="20"/>
-        </w:rPr>
-        <w:t>ToR</w:t>
-      </w:r>
-      <w:proofErr w:type="spellEnd"/>
-      <w:r>
-        <w:rPr>
-          <w:rFonts w:ascii="Arial" w:hAnsi="Arial" w:cs="Arial"/>
-          <w:sz w:val="20"/>
-          <w:szCs w:val="20"/>
-        </w:rPr>
-        <w:t xml:space="preserve"> of IEHG need to be updated.</w:t>
-      </w:r>
-    </w:p>
-    <w:p>
-      <w:pPr>
-        <w:tabs>
-          <w:tab w:val="left" w:pos="1800"/>
-        </w:tabs>
-        <w:ind w:left="426" w:hanging="426"/>
-        <w:rPr>
-          <w:rFonts w:ascii="Arial" w:hAnsi="Arial" w:cs="Arial"/>
-          <w:b/>
+          <w:rStyle w:val="Hyperlink"/>
+          <w:rFonts w:ascii="Arial" w:hAnsi="Arial" w:cs="Arial"/>
+          <w:sz w:val="20"/>
+          <w:szCs w:val="20"/>
+        </w:rPr>
+      </w:pPr>
+      <w:r>
+        <w:rPr>
+          <w:rFonts w:ascii="Arial" w:hAnsi="Arial" w:cs="Arial"/>
+          <w:sz w:val="20"/>
+          <w:szCs w:val="20"/>
+        </w:rPr>
+        <w:t xml:space="preserve">See Annex B of the </w:t>
+      </w:r>
+      <w:hyperlink r:id="rId18" w:history="1">
+        <w:r>
+          <w:rPr>
+            <w:rStyle w:val="Hyperlink"/>
+            <w:rFonts w:ascii="Arial" w:hAnsi="Arial" w:cs="Arial"/>
+            <w:sz w:val="20"/>
+            <w:szCs w:val="20"/>
+          </w:rPr>
+          <w:t>Terms of Reference of IEHG</w:t>
+        </w:r>
+      </w:hyperlink>
+    </w:p>
+    <w:p>
+      <w:pPr>
+        <w:autoSpaceDE w:val="0"/>
+        <w:autoSpaceDN w:val="0"/>
+        <w:adjustRightInd w:val="0"/>
+        <w:ind w:left="426" w:hanging="425"/>
+        <w:rPr>
+          <w:rFonts w:ascii="Arial" w:hAnsi="Arial" w:cs="Arial"/>
           <w:sz w:val="20"/>
           <w:szCs w:val="20"/>
         </w:rPr>
@@ -3742,6 +3594,198 @@
         <w:rPr>
           <w:rFonts w:ascii="Arial" w:hAnsi="Arial" w:cs="Arial"/>
           <w:b/>
+          <w:sz w:val="20"/>
+          <w:szCs w:val="20"/>
+          <w:highlight w:val="lightGray"/>
+        </w:rPr>
+        <w:t>Action point</w:t>
+      </w:r>
+      <w:r>
+        <w:rPr>
+          <w:rFonts w:ascii="Arial" w:hAnsi="Arial" w:cs="Arial"/>
+          <w:b/>
+          <w:sz w:val="20"/>
+          <w:szCs w:val="20"/>
+          <w:highlight w:val="lightGray"/>
+        </w:rPr>
+        <w:t xml:space="preserve"> from last meeting</w:t>
+      </w:r>
+      <w:r>
+        <w:rPr>
+          <w:rFonts w:ascii="Arial" w:hAnsi="Arial" w:cs="Arial"/>
+          <w:b/>
+          <w:sz w:val="20"/>
+          <w:szCs w:val="20"/>
+          <w:highlight w:val="lightGray"/>
+        </w:rPr>
+        <w:t>:</w:t>
+      </w:r>
+      <w:r>
+        <w:rPr>
+          <w:rFonts w:ascii="Arial" w:hAnsi="Arial" w:cs="Arial"/>
+          <w:sz w:val="20"/>
+          <w:szCs w:val="20"/>
+        </w:rPr>
+        <w:t xml:space="preserve"> </w:t>
+      </w:r>
+      <w:r>
+        <w:rPr>
+          <w:rFonts w:ascii="Arial" w:hAnsi="Arial" w:cs="Arial"/>
+          <w:color w:val="00B050"/>
+          <w:sz w:val="20"/>
+          <w:szCs w:val="20"/>
+        </w:rPr>
+        <w:br/>
+      </w:r>
+      <w:r>
+        <w:rPr>
+          <w:rFonts w:ascii="Arial" w:hAnsi="Arial" w:cs="Arial"/>
+          <w:color w:val="00B050"/>
+          <w:sz w:val="20"/>
+          <w:szCs w:val="20"/>
+        </w:rPr>
+        <w:t>Bernd Birklhuber to submit a CR for the Terms of Reference to include the S-100 representatives in the Core Group.</w:t>
+      </w:r>
+      <w:r>
+        <w:rPr>
+          <w:rFonts w:ascii="Arial" w:hAnsi="Arial" w:cs="Arial"/>
+          <w:color w:val="00B050"/>
+          <w:sz w:val="20"/>
+          <w:szCs w:val="20"/>
+        </w:rPr>
+        <w:br/>
+        <w:t>Status: done, action point closed</w:t>
+      </w:r>
+    </w:p>
+    <w:p>
+      <w:pPr>
+        <w:autoSpaceDE w:val="0"/>
+        <w:autoSpaceDN w:val="0"/>
+        <w:adjustRightInd w:val="0"/>
+        <w:ind w:left="426"/>
+        <w:rPr>
+          <w:rFonts w:ascii="Arial" w:hAnsi="Arial" w:cs="Arial"/>
+          <w:sz w:val="20"/>
+          <w:szCs w:val="20"/>
+        </w:rPr>
+      </w:pPr>
+    </w:p>
+    <w:p>
+      <w:pPr>
+        <w:autoSpaceDE w:val="0"/>
+        <w:autoSpaceDN w:val="0"/>
+        <w:adjustRightInd w:val="0"/>
+        <w:ind w:left="426"/>
+        <w:rPr>
+          <w:rFonts w:ascii="Arial" w:hAnsi="Arial" w:cs="Arial"/>
+          <w:b/>
+          <w:bCs/>
+          <w:sz w:val="20"/>
+          <w:szCs w:val="20"/>
+        </w:rPr>
+      </w:pPr>
+    </w:p>
+    <w:p>
+      <w:pPr>
+        <w:tabs>
+          <w:tab w:val="left" w:pos="1800"/>
+        </w:tabs>
+        <w:ind w:left="426"/>
+        <w:rPr>
+          <w:rFonts w:ascii="Arial" w:hAnsi="Arial" w:cs="Arial"/>
+          <w:sz w:val="20"/>
+          <w:szCs w:val="20"/>
+        </w:rPr>
+      </w:pPr>
+      <w:r>
+        <w:rPr>
+          <w:rFonts w:ascii="Arial" w:hAnsi="Arial" w:cs="Arial"/>
+          <w:b/>
+          <w:sz w:val="20"/>
+          <w:szCs w:val="20"/>
+        </w:rPr>
+        <w:t>Amendment of the Terms of Reference</w:t>
+      </w:r>
+      <w:r>
+        <w:rPr>
+          <w:rFonts w:ascii="Arial" w:hAnsi="Arial" w:cs="Arial"/>
+          <w:b/>
+          <w:sz w:val="20"/>
+          <w:szCs w:val="20"/>
+        </w:rPr>
+        <w:br/>
+      </w:r>
+    </w:p>
+    <w:p>
+      <w:pPr>
+        <w:tabs>
+          <w:tab w:val="left" w:pos="1800"/>
+        </w:tabs>
+        <w:ind w:left="426"/>
+        <w:rPr>
+          <w:rFonts w:ascii="Arial" w:hAnsi="Arial" w:cs="Arial"/>
+          <w:b/>
+          <w:sz w:val="20"/>
+          <w:szCs w:val="20"/>
+        </w:rPr>
+      </w:pPr>
+      <w:r>
+        <w:rPr>
+          <w:rFonts w:ascii="Arial" w:hAnsi="Arial" w:cs="Arial"/>
+          <w:sz w:val="20"/>
+          <w:szCs w:val="20"/>
+        </w:rPr>
+        <w:t xml:space="preserve">IEHG could check whether the </w:t>
+      </w:r>
+      <w:proofErr w:type="spellStart"/>
+      <w:r>
+        <w:rPr>
+          <w:rFonts w:ascii="Arial" w:hAnsi="Arial" w:cs="Arial"/>
+          <w:sz w:val="20"/>
+          <w:szCs w:val="20"/>
+        </w:rPr>
+        <w:t>ToR</w:t>
+      </w:r>
+      <w:proofErr w:type="spellEnd"/>
+      <w:r>
+        <w:rPr>
+          <w:rFonts w:ascii="Arial" w:hAnsi="Arial" w:cs="Arial"/>
+          <w:sz w:val="20"/>
+          <w:szCs w:val="20"/>
+        </w:rPr>
+        <w:t xml:space="preserve"> of IEHG need to be updated.</w:t>
+      </w:r>
+    </w:p>
+    <w:p>
+      <w:pPr>
+        <w:tabs>
+          <w:tab w:val="left" w:pos="1800"/>
+        </w:tabs>
+        <w:ind w:left="426" w:hanging="426"/>
+        <w:rPr>
+          <w:rFonts w:ascii="Arial" w:hAnsi="Arial" w:cs="Arial"/>
+          <w:b/>
+          <w:sz w:val="20"/>
+          <w:szCs w:val="20"/>
+        </w:rPr>
+      </w:pPr>
+    </w:p>
+    <w:p>
+      <w:pPr>
+        <w:autoSpaceDE w:val="0"/>
+        <w:autoSpaceDN w:val="0"/>
+        <w:adjustRightInd w:val="0"/>
+        <w:ind w:left="426" w:firstLine="1"/>
+        <w:rPr>
+          <w:rFonts w:ascii="Arial" w:hAnsi="Arial" w:cs="Arial"/>
+          <w:sz w:val="20"/>
+          <w:szCs w:val="20"/>
+        </w:rPr>
+      </w:pPr>
+      <w:r>
+        <w:rPr>
+          <w:rFonts w:ascii="Arial" w:hAnsi="Arial" w:cs="Arial"/>
+          <w:b/>
           <w:bCs/>
           <w:sz w:val="20"/>
           <w:szCs w:val="20"/>
@@ -5726,7 +5770,7 @@
         <w:br/>
         <w:t xml:space="preserve">See </w:t>
       </w:r>
-      <w:hyperlink r:id="rId18" w:history="1">
+      <w:hyperlink r:id="rId19" w:history="1">
         <w:r>
           <w:rPr>
             <w:rStyle w:val="Hyperlink"/>
@@ -5745,7 +5789,7 @@
         </w:rPr>
         <w:t xml:space="preserve"> and </w:t>
       </w:r>
-      <w:hyperlink r:id="rId19" w:history="1">
+      <w:hyperlink r:id="rId20" w:history="1">
         <w:r>
           <w:rPr>
             <w:rStyle w:val="Hyperlink"/>
@@ -8104,7 +8148,7 @@
         </w:rPr>
         <w:t xml:space="preserve"> 1.0.0 of S-101 has been published (see </w:t>
       </w:r>
-      <w:hyperlink r:id="rId20" w:history="1">
+      <w:hyperlink r:id="rId21" w:history="1">
         <w:r>
           <w:rPr>
             <w:rStyle w:val="Hyperlink"/>
@@ -8156,7 +8200,7 @@
         <w:lastRenderedPageBreak/>
         <w:t xml:space="preserve">Likewise the edition 1.0.0 of S-401 (see </w:t>
       </w:r>
-      <w:hyperlink r:id="rId21" w:history="1">
+      <w:hyperlink r:id="rId22" w:history="1">
         <w:r>
           <w:rPr>
             <w:rStyle w:val="Hyperlink"/>
@@ -24610,8 +24654,6 @@
               </w:rPr>
               <w:t>Online</w:t>
             </w:r>
-            <w:bookmarkStart w:id="0" w:name="_GoBack"/>
-            <w:bookmarkEnd w:id="0"/>
           </w:p>
         </w:tc>
       </w:tr>
@@ -26355,8 +26397,8 @@
       </w:pPr>
     </w:p>
     <w:sectPr>
-      <w:footerReference w:type="even" r:id="rId22"/>
-      <w:footerReference w:type="default" r:id="rId23"/>
+      <w:footerReference w:type="even" r:id="rId23"/>
+      <w:footerReference w:type="default" r:id="rId24"/>
       <w:pgSz w:w="12240" w:h="15840"/>
       <w:pgMar w:top="1440" w:right="990" w:bottom="1440" w:left="1620" w:header="720" w:footer="720" w:gutter="0"/>
       <w:cols w:space="720"/>
@@ -26481,7 +26523,7 @@
         <w:sz w:val="20"/>
         <w:szCs w:val="20"/>
       </w:rPr>
-      <w:t>20</w:t>
+      <w:t>22</w:t>
     </w:r>
     <w:r>
       <w:rPr>
@@ -26644,7 +26686,7 @@
         <v:path o:extrusionok="f" gradientshapeok="t" o:connecttype="rect"/>
         <o:lock v:ext="edit" aspectratio="t"/>
       </v:shapetype>
-      <v:shape id="_x0000_i1038" type="#_x0000_t75" style="width:317.9pt;height:336.9pt" o:bullet="t">
+      <v:shape id="_x0000_i1030" type="#_x0000_t75" style="width:318pt;height:336.55pt" o:bullet="t">
         <v:imagedata r:id="rId1" o:title="art7235"/>
       </v:shape>
     </w:pict>

</xml_diff>